<commit_message>
examples added ++ (trying to execute TF example)
</commit_message>
<xml_diff>
--- a/raspberry_system_guide.docx
+++ b/raspberry_system_guide.docx
@@ -359,7 +359,7 @@
               </wp:anchor>
             </w:drawing>
           </mc:Choice>
-          <mc:Fallback xmlns:arto="http://schemas.microsoft.com/office/word/2006/arto" xmlns:w16="http://schemas.microsoft.com/office/word/2018/wordml" xmlns:w16cex="http://schemas.microsoft.com/office/word/2018/wordml/cex">
+          <mc:Fallback xmlns:w16cex="http://schemas.microsoft.com/office/word/2018/wordml/cex" xmlns:w16="http://schemas.microsoft.com/office/word/2018/wordml" xmlns:arto="http://schemas.microsoft.com/office/word/2006/arto">
             <w:pict>
               <v:group w14:anchorId="14E38867" id="Группа 6" o:spid="_x0000_s1026" style="position:absolute;margin-left:227.95pt;margin-top:55.3pt;width:226.5pt;height:194.5pt;z-index:251660288;mso-height-relative:margin" coordsize="28765,23431" o:gfxdata="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">
                 <v:oval id="Овал 4" o:spid="_x0000_s1027" style="position:absolute;top:2730;width:28765;height:20701;visibility:visible;mso-wrap-style:square;v-text-anchor:middle" o:gfxdata="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" filled="f" strokecolor="red" strokeweight="4.5pt">
@@ -2380,16 +2380,27 @@
       </w:pPr>
     </w:p>
     <w:p>
+      <w:pPr>
+        <w:rPr>
+          <w:lang w:val="en-US"/>
+        </w:rPr>
+      </w:pPr>
       <w:r>
         <w:t>Рекомендую</w:t>
       </w:r>
       <w:r>
+        <w:rPr>
+          <w:lang w:val="en-US"/>
+        </w:rPr>
         <w:t xml:space="preserve"> </w:t>
       </w:r>
       <w:r>
         <w:t>обновить</w:t>
       </w:r>
       <w:r>
+        <w:rPr>
+          <w:lang w:val="en-US"/>
+        </w:rPr>
         <w:t xml:space="preserve"> </w:t>
       </w:r>
       <w:r>
@@ -2399,6 +2410,9 @@
         <w:t>VNC</w:t>
       </w:r>
       <w:r>
+        <w:rPr>
+          <w:lang w:val="en-US"/>
+        </w:rPr>
         <w:t xml:space="preserve"> </w:t>
       </w:r>
       <w:r>
@@ -2408,18 +2422,27 @@
         <w:t>Server</w:t>
       </w:r>
       <w:r>
+        <w:rPr>
+          <w:lang w:val="en-US"/>
+        </w:rPr>
         <w:t xml:space="preserve"> </w:t>
       </w:r>
       <w:r>
         <w:t>на</w:t>
       </w:r>
       <w:r>
+        <w:rPr>
+          <w:lang w:val="en-US"/>
+        </w:rPr>
         <w:t xml:space="preserve"> </w:t>
       </w:r>
       <w:r>
         <w:t>Малине</w:t>
       </w:r>
       <w:r>
+        <w:rPr>
+          <w:lang w:val="en-US"/>
+        </w:rPr>
         <w:t>:</w:t>
       </w:r>
     </w:p>
@@ -2443,7 +2466,6 @@
       <w:pPr>
         <w:rPr>
           <w:rStyle w:val="a6"/>
-          <w:lang w:val="en-US"/>
         </w:rPr>
       </w:pPr>
       <w:r>
@@ -2527,7 +2549,19 @@
         <w:rPr>
           <w:lang w:val="en-US"/>
         </w:rPr>
-        <w:t>ARM HF)</w:t>
+        <w:t>ARM</w:t>
+      </w:r>
+      <w:r>
+        <w:t xml:space="preserve"> </w:t>
+      </w:r>
+      <w:r>
+        <w:rPr>
+          <w:lang w:val="en-US"/>
+        </w:rPr>
+        <w:t>HF</w:t>
+      </w:r>
+      <w:r>
+        <w:t>)</w:t>
       </w:r>
       <w:r>
         <w:t xml:space="preserve"> по ссылке:</w:t>
@@ -2683,6 +2717,9 @@
         <w:jc w:val="center"/>
       </w:pPr>
       <w:r>
+        <w:rPr>
+          <w:noProof/>
+        </w:rPr>
         <w:drawing>
           <wp:inline distT="0" distB="0" distL="0" distR="0" wp14:anchorId="09BC2DA5" wp14:editId="77CEB0B1">
             <wp:extent cx="3049762" cy="2017888"/>
@@ -2995,16 +3032,16 @@
       </w:r>
     </w:p>
     <w:p>
-      <w:pPr>
-        <w:rPr>
-          <w:lang w:val="en-US"/>
-        </w:rPr>
-      </w:pPr>
       <w:r>
         <w:t>Как делать ярлыки, объяснять не буду, достаточно знать, что нужно запускать команды</w:t>
       </w:r>
     </w:p>
     <w:p>
+      <w:pPr>
+        <w:rPr>
+          <w:lang w:val="en-US"/>
+        </w:rPr>
+      </w:pPr>
       <w:proofErr w:type="spellStart"/>
       <w:r>
         <w:rPr>
@@ -3059,6 +3096,11 @@
       </w:r>
     </w:p>
     <w:p>
+      <w:pPr>
+        <w:rPr>
+          <w:lang w:val="en-US"/>
+        </w:rPr>
+      </w:pPr>
       <w:proofErr w:type="spellStart"/>
       <w:r>
         <w:rPr>
@@ -3070,22 +3112,18 @@
       <w:r>
         <w:rPr>
           <w:rStyle w:val="a9"/>
-          <w:lang w:val="ru-RU"/>
         </w:rPr>
         <w:t xml:space="preserve"> </w:t>
       </w:r>
-      <w:proofErr w:type="spellStart"/>
       <w:r>
         <w:rPr>
           <w:rStyle w:val="a9"/>
         </w:rPr>
         <w:t>vncserver</w:t>
       </w:r>
-      <w:proofErr w:type="spellEnd"/>
       <w:r>
         <w:rPr>
           <w:rStyle w:val="a9"/>
-          <w:lang w:val="ru-RU"/>
         </w:rPr>
         <w:t>-</w:t>
       </w:r>
@@ -3098,17 +3136,22 @@
       <w:r>
         <w:rPr>
           <w:rStyle w:val="a9"/>
-          <w:lang w:val="ru-RU"/>
         </w:rPr>
         <w:t>11</w:t>
       </w:r>
       <w:r>
+        <w:rPr>
+          <w:lang w:val="en-US"/>
+        </w:rPr>
         <w:t xml:space="preserve"> – </w:t>
       </w:r>
       <w:r>
         <w:t>для</w:t>
       </w:r>
       <w:r>
+        <w:rPr>
+          <w:lang w:val="en-US"/>
+        </w:rPr>
         <w:t xml:space="preserve"> </w:t>
       </w:r>
       <w:r>
@@ -3118,6 +3161,9 @@
         <w:t>VNC</w:t>
       </w:r>
       <w:r>
+        <w:rPr>
+          <w:lang w:val="en-US"/>
+        </w:rPr>
         <w:t xml:space="preserve"> </w:t>
       </w:r>
       <w:r>
@@ -3133,6 +3179,7 @@
       </w:pPr>
       <w:r>
         <w:rPr>
+          <w:noProof/>
           <w:lang w:val="en-US"/>
         </w:rPr>
         <w:drawing>
@@ -3181,31 +3228,15 @@
     <w:p>
       <w:pPr>
         <w:jc w:val="center"/>
+        <w:rPr>
+          <w:lang w:val="en-US"/>
+        </w:rPr>
       </w:pPr>
       <w:r>
         <w:t>пример ярлыков на автозапуск</w:t>
       </w:r>
-    </w:p>
-    <w:p>
-      <w:pPr>
-        <w:jc w:val="both"/>
-      </w:pPr>
       <w:bookmarkStart w:id="0" w:name="_GoBack"/>
       <w:bookmarkEnd w:id="0"/>
-    </w:p>
-    <w:p>
-      <w:pPr>
-        <w:jc w:val="center"/>
-      </w:pPr>
-    </w:p>
-    <w:p>
-      <w:pPr>
-        <w:pStyle w:val="a8"/>
-        <w:ind w:left="0"/>
-        <w:rPr>
-          <w:lang w:val="ru-RU"/>
-        </w:rPr>
-      </w:pPr>
     </w:p>
     <w:sectPr>
       <w:pgSz w:w="11906" w:h="16838" w:code="9"/>
@@ -4466,7 +4497,7 @@
 </file>
 
 <file path=customXml/itemProps1.xml><?xml version="1.0" encoding="utf-8"?>
-<ds:datastoreItem xmlns:ds="http://schemas.openxmlformats.org/officeDocument/2006/customXml" ds:itemID="{B218465A-1E6B-4647-AB3B-D4F4B3B60465}">
+<ds:datastoreItem xmlns:ds="http://schemas.openxmlformats.org/officeDocument/2006/customXml" ds:itemID="{5C195070-111F-4E63-85E8-F20AD76381B1}">
   <ds:schemaRefs>
     <ds:schemaRef ds:uri="http://schemas.openxmlformats.org/officeDocument/2006/bibliography"/>
   </ds:schemaRefs>

</xml_diff>